<commit_message>
agrgar el prototipo de las funciones
</commit_message>
<xml_diff>
--- a/BOSQUEJO PARA LA PROGRAMACION.docx
+++ b/BOSQUEJO PARA LA PROGRAMACION.docx
@@ -185,7 +185,12 @@
         <w:sym w:font="Wingdings" w:char="F0E0"/>
       </w:r>
       <w:r>
-        <w:t>12 pm)</w:t>
+        <w:t>11 p</w:t>
+      </w:r>
+      <w:bookmarkStart w:id="0" w:name="_GoBack"/>
+      <w:bookmarkEnd w:id="0"/>
+      <w:r>
+        <w:t>m)</w:t>
       </w:r>
       <w:r>
         <w:t xml:space="preserve"> </w:t>
@@ -269,9 +274,31 @@
     <w:p>
       <w:pPr>
         <w:pStyle w:val="Prrafodelista"/>
-      </w:pPr>
-      <w:bookmarkStart w:id="0" w:name="_GoBack"/>
-      <w:bookmarkEnd w:id="0"/>
+        <w:ind w:left="1440"/>
+      </w:pPr>
+    </w:p>
+    <w:p>
+      <w:pPr>
+        <w:pStyle w:val="Prrafodelista"/>
+      </w:pPr>
+    </w:p>
+    <w:p>
+      <w:pPr>
+        <w:pStyle w:val="Prrafodelista"/>
+      </w:pPr>
+    </w:p>
+    <w:p>
+      <w:pPr>
+        <w:pStyle w:val="Prrafodelista"/>
+      </w:pPr>
+    </w:p>
+    <w:p>
+      <w:pPr>
+        <w:pStyle w:val="Prrafodelista"/>
+      </w:pPr>
+      <w:r>
+        <w:t>.</w:t>
+      </w:r>
     </w:p>
     <w:sectPr>
       <w:pgSz w:w="11906" w:h="16838" w:code="9"/>

</xml_diff>